<commit_message>
add model comparison to report
</commit_message>
<xml_diff>
--- a/Briefing & Templates/PRS-PM-PROJECT-REPORT-2021-11-12-IS03PT-GRP-3Musketeers-DetectiveMask.docx
+++ b/Briefing & Templates/PRS-PM-PROJECT-REPORT-2021-11-12-IS03PT-GRP-3Musketeers-DetectiveMask.docx
@@ -3644,6 +3644,26 @@
     </w:p>
     <w:p>
       <w:pPr>
+        <w:pStyle w:val="Heading2"/>
+        <w:numPr>
+          <w:ilvl w:val="1"/>
+          <w:numId w:val="17"/>
+        </w:numPr>
+        <w:pBdr>
+          <w:top w:val="nil"/>
+          <w:left w:val="nil"/>
+          <w:bottom w:val="nil"/>
+          <w:right w:val="nil"/>
+          <w:between w:val="nil"/>
+        </w:pBdr>
+      </w:pPr>
+      <w:r>
+        <w:t>Model Comparison</w:t>
+      </w:r>
+    </w:p>
+    <w:p/>
+    <w:p>
+      <w:pPr>
         <w:keepNext/>
         <w:pBdr>
           <w:top w:val="nil"/>
@@ -3658,11 +3678,1540 @@
         </w:rPr>
       </w:pPr>
     </w:p>
+    <w:tbl>
+      <w:tblPr>
+        <w:tblStyle w:val="TableGrid"/>
+        <w:tblW w:w="0" w:type="auto"/>
+        <w:tblLook w:val="04A0" w:firstRow="1" w:lastRow="0" w:firstColumn="1" w:lastColumn="0" w:noHBand="0" w:noVBand="1"/>
+      </w:tblPr>
+      <w:tblGrid>
+        <w:gridCol w:w="2254"/>
+        <w:gridCol w:w="2254"/>
+        <w:gridCol w:w="2254"/>
+        <w:gridCol w:w="2254"/>
+      </w:tblGrid>
+      <w:tr>
+        <w:tc>
+          <w:tcPr>
+            <w:tcW w:w="2254" w:type="dxa"/>
+          </w:tcPr>
+          <w:p>
+            <w:pPr>
+              <w:rPr>
+                <w:rFonts w:asciiTheme="minorHAnsi" w:hAnsiTheme="minorHAnsi" w:cstheme="minorHAnsi"/>
+                <w:sz w:val="22"/>
+                <w:szCs w:val="22"/>
+              </w:rPr>
+            </w:pPr>
+            <w:r>
+              <w:rPr>
+                <w:rFonts w:asciiTheme="minorHAnsi" w:hAnsiTheme="minorHAnsi" w:cstheme="minorHAnsi"/>
+                <w:sz w:val="22"/>
+                <w:szCs w:val="22"/>
+              </w:rPr>
+              <w:t>Model Name</w:t>
+            </w:r>
+          </w:p>
+        </w:tc>
+        <w:tc>
+          <w:tcPr>
+            <w:tcW w:w="2254" w:type="dxa"/>
+          </w:tcPr>
+          <w:p>
+            <w:pPr>
+              <w:rPr>
+                <w:rFonts w:asciiTheme="minorHAnsi" w:hAnsiTheme="minorHAnsi" w:cstheme="minorHAnsi"/>
+                <w:sz w:val="22"/>
+                <w:szCs w:val="22"/>
+              </w:rPr>
+            </w:pPr>
+            <w:r>
+              <w:rPr>
+                <w:rFonts w:asciiTheme="minorHAnsi" w:hAnsiTheme="minorHAnsi" w:cstheme="minorHAnsi"/>
+                <w:sz w:val="22"/>
+                <w:szCs w:val="22"/>
+              </w:rPr>
+              <w:t>Accuracy</w:t>
+            </w:r>
+          </w:p>
+        </w:tc>
+        <w:tc>
+          <w:tcPr>
+            <w:tcW w:w="2254" w:type="dxa"/>
+          </w:tcPr>
+          <w:p>
+            <w:pPr>
+              <w:rPr>
+                <w:rFonts w:asciiTheme="minorHAnsi" w:hAnsiTheme="minorHAnsi" w:cstheme="minorHAnsi"/>
+                <w:sz w:val="22"/>
+                <w:szCs w:val="22"/>
+              </w:rPr>
+            </w:pPr>
+            <w:r>
+              <w:rPr>
+                <w:rFonts w:asciiTheme="minorHAnsi" w:hAnsiTheme="minorHAnsi" w:cstheme="minorHAnsi"/>
+                <w:sz w:val="22"/>
+                <w:szCs w:val="22"/>
+              </w:rPr>
+              <w:t>F1-Score</w:t>
+            </w:r>
+          </w:p>
+        </w:tc>
+        <w:tc>
+          <w:tcPr>
+            <w:tcW w:w="2254" w:type="dxa"/>
+          </w:tcPr>
+          <w:p>
+            <w:pPr>
+              <w:rPr>
+                <w:rFonts w:asciiTheme="minorHAnsi" w:hAnsiTheme="minorHAnsi" w:cstheme="minorHAnsi"/>
+                <w:sz w:val="22"/>
+                <w:szCs w:val="22"/>
+              </w:rPr>
+            </w:pPr>
+            <w:r>
+              <w:rPr>
+                <w:rFonts w:asciiTheme="minorHAnsi" w:hAnsiTheme="minorHAnsi" w:cstheme="minorHAnsi"/>
+                <w:sz w:val="22"/>
+                <w:szCs w:val="22"/>
+              </w:rPr>
+              <w:t>Recall</w:t>
+            </w:r>
+          </w:p>
+        </w:tc>
+      </w:tr>
+      <w:tr>
+        <w:tc>
+          <w:tcPr>
+            <w:tcW w:w="2254" w:type="dxa"/>
+          </w:tcPr>
+          <w:p>
+            <w:pPr>
+              <w:rPr>
+                <w:rFonts w:asciiTheme="minorHAnsi" w:hAnsiTheme="minorHAnsi" w:cstheme="minorHAnsi"/>
+                <w:sz w:val="22"/>
+                <w:szCs w:val="22"/>
+              </w:rPr>
+            </w:pPr>
+            <w:proofErr w:type="spellStart"/>
+            <w:r>
+              <w:rPr>
+                <w:rFonts w:asciiTheme="minorHAnsi" w:hAnsiTheme="minorHAnsi" w:cstheme="minorHAnsi"/>
+                <w:sz w:val="22"/>
+                <w:szCs w:val="22"/>
+              </w:rPr>
+              <w:lastRenderedPageBreak/>
+              <w:t>Knn</w:t>
+            </w:r>
+            <w:proofErr w:type="spellEnd"/>
+            <w:r>
+              <w:rPr>
+                <w:rFonts w:asciiTheme="minorHAnsi" w:hAnsiTheme="minorHAnsi" w:cstheme="minorHAnsi"/>
+                <w:sz w:val="22"/>
+                <w:szCs w:val="22"/>
+              </w:rPr>
+              <w:t xml:space="preserve"> with no hyper</w:t>
+            </w:r>
+            <w:r>
+              <w:rPr>
+                <w:rFonts w:asciiTheme="minorHAnsi" w:hAnsiTheme="minorHAnsi" w:cstheme="minorHAnsi"/>
+                <w:sz w:val="22"/>
+                <w:szCs w:val="22"/>
+              </w:rPr>
+              <w:t xml:space="preserve">parameter </w:t>
+            </w:r>
+            <w:r>
+              <w:rPr>
+                <w:rFonts w:asciiTheme="minorHAnsi" w:hAnsiTheme="minorHAnsi" w:cstheme="minorHAnsi"/>
+                <w:sz w:val="22"/>
+                <w:szCs w:val="22"/>
+              </w:rPr>
+              <w:t>tuning</w:t>
+            </w:r>
+          </w:p>
+        </w:tc>
+        <w:tc>
+          <w:tcPr>
+            <w:tcW w:w="2254" w:type="dxa"/>
+          </w:tcPr>
+          <w:p>
+            <w:pPr>
+              <w:rPr>
+                <w:rFonts w:asciiTheme="minorHAnsi" w:hAnsiTheme="minorHAnsi" w:cstheme="minorHAnsi"/>
+                <w:sz w:val="22"/>
+                <w:szCs w:val="22"/>
+              </w:rPr>
+            </w:pPr>
+            <w:r>
+              <w:rPr>
+                <w:rFonts w:asciiTheme="minorHAnsi" w:hAnsiTheme="minorHAnsi" w:cstheme="minorHAnsi"/>
+                <w:sz w:val="22"/>
+                <w:szCs w:val="22"/>
+              </w:rPr>
+              <w:t>81</w:t>
+            </w:r>
+            <w:r>
+              <w:rPr>
+                <w:rFonts w:asciiTheme="minorHAnsi" w:hAnsiTheme="minorHAnsi" w:cstheme="minorHAnsi"/>
+                <w:sz w:val="22"/>
+                <w:szCs w:val="22"/>
+              </w:rPr>
+              <w:t>.</w:t>
+            </w:r>
+            <w:r>
+              <w:rPr>
+                <w:rFonts w:asciiTheme="minorHAnsi" w:hAnsiTheme="minorHAnsi" w:cstheme="minorHAnsi"/>
+                <w:sz w:val="22"/>
+                <w:szCs w:val="22"/>
+              </w:rPr>
+              <w:t>5</w:t>
+            </w:r>
+            <w:r>
+              <w:rPr>
+                <w:rFonts w:asciiTheme="minorHAnsi" w:hAnsiTheme="minorHAnsi" w:cstheme="minorHAnsi"/>
+                <w:sz w:val="22"/>
+                <w:szCs w:val="22"/>
+              </w:rPr>
+              <w:t>%</w:t>
+            </w:r>
+          </w:p>
+        </w:tc>
+        <w:tc>
+          <w:tcPr>
+            <w:tcW w:w="2254" w:type="dxa"/>
+          </w:tcPr>
+          <w:p>
+            <w:pPr>
+              <w:rPr>
+                <w:rFonts w:asciiTheme="minorHAnsi" w:hAnsiTheme="minorHAnsi" w:cstheme="minorHAnsi"/>
+                <w:sz w:val="22"/>
+                <w:szCs w:val="22"/>
+              </w:rPr>
+            </w:pPr>
+            <w:r>
+              <w:rPr>
+                <w:rFonts w:asciiTheme="minorHAnsi" w:hAnsiTheme="minorHAnsi" w:cstheme="minorHAnsi"/>
+                <w:sz w:val="22"/>
+                <w:szCs w:val="22"/>
+              </w:rPr>
+              <w:t>0.815</w:t>
+            </w:r>
+          </w:p>
+        </w:tc>
+        <w:tc>
+          <w:tcPr>
+            <w:tcW w:w="2254" w:type="dxa"/>
+          </w:tcPr>
+          <w:p>
+            <w:pPr>
+              <w:rPr>
+                <w:rFonts w:asciiTheme="minorHAnsi" w:hAnsiTheme="minorHAnsi" w:cstheme="minorHAnsi"/>
+                <w:sz w:val="22"/>
+                <w:szCs w:val="22"/>
+              </w:rPr>
+            </w:pPr>
+            <w:r>
+              <w:rPr>
+                <w:rFonts w:asciiTheme="minorHAnsi" w:hAnsiTheme="minorHAnsi" w:cstheme="minorHAnsi"/>
+                <w:sz w:val="22"/>
+                <w:szCs w:val="22"/>
+              </w:rPr>
+              <w:t>0.815</w:t>
+            </w:r>
+          </w:p>
+        </w:tc>
+      </w:tr>
+      <w:tr>
+        <w:tc>
+          <w:tcPr>
+            <w:tcW w:w="2254" w:type="dxa"/>
+          </w:tcPr>
+          <w:p>
+            <w:pPr>
+              <w:rPr>
+                <w:rFonts w:asciiTheme="minorHAnsi" w:hAnsiTheme="minorHAnsi" w:cstheme="minorHAnsi"/>
+                <w:sz w:val="22"/>
+                <w:szCs w:val="22"/>
+              </w:rPr>
+            </w:pPr>
+            <w:proofErr w:type="spellStart"/>
+            <w:r>
+              <w:rPr>
+                <w:rFonts w:asciiTheme="minorHAnsi" w:hAnsiTheme="minorHAnsi" w:cstheme="minorHAnsi"/>
+                <w:sz w:val="22"/>
+                <w:szCs w:val="22"/>
+              </w:rPr>
+              <w:t>Knn</w:t>
+            </w:r>
+            <w:proofErr w:type="spellEnd"/>
+            <w:r>
+              <w:rPr>
+                <w:rFonts w:asciiTheme="minorHAnsi" w:hAnsiTheme="minorHAnsi" w:cstheme="minorHAnsi"/>
+                <w:sz w:val="22"/>
+                <w:szCs w:val="22"/>
+              </w:rPr>
+              <w:t xml:space="preserve"> with dimension reduction</w:t>
+            </w:r>
+          </w:p>
+        </w:tc>
+        <w:tc>
+          <w:tcPr>
+            <w:tcW w:w="2254" w:type="dxa"/>
+          </w:tcPr>
+          <w:p>
+            <w:pPr>
+              <w:rPr>
+                <w:rFonts w:asciiTheme="minorHAnsi" w:hAnsiTheme="minorHAnsi" w:cstheme="minorHAnsi"/>
+                <w:sz w:val="22"/>
+                <w:szCs w:val="22"/>
+              </w:rPr>
+            </w:pPr>
+            <w:r>
+              <w:rPr>
+                <w:rFonts w:asciiTheme="minorHAnsi" w:hAnsiTheme="minorHAnsi" w:cstheme="minorHAnsi"/>
+                <w:sz w:val="22"/>
+                <w:szCs w:val="22"/>
+              </w:rPr>
+              <w:t>83</w:t>
+            </w:r>
+            <w:r>
+              <w:rPr>
+                <w:rFonts w:asciiTheme="minorHAnsi" w:hAnsiTheme="minorHAnsi" w:cstheme="minorHAnsi"/>
+                <w:sz w:val="22"/>
+                <w:szCs w:val="22"/>
+              </w:rPr>
+              <w:t>.</w:t>
+            </w:r>
+            <w:r>
+              <w:rPr>
+                <w:rFonts w:asciiTheme="minorHAnsi" w:hAnsiTheme="minorHAnsi" w:cstheme="minorHAnsi"/>
+                <w:sz w:val="22"/>
+                <w:szCs w:val="22"/>
+              </w:rPr>
+              <w:t>9</w:t>
+            </w:r>
+            <w:r>
+              <w:rPr>
+                <w:rFonts w:asciiTheme="minorHAnsi" w:hAnsiTheme="minorHAnsi" w:cstheme="minorHAnsi"/>
+                <w:sz w:val="22"/>
+                <w:szCs w:val="22"/>
+              </w:rPr>
+              <w:t>%</w:t>
+            </w:r>
+          </w:p>
+        </w:tc>
+        <w:tc>
+          <w:tcPr>
+            <w:tcW w:w="2254" w:type="dxa"/>
+          </w:tcPr>
+          <w:p>
+            <w:pPr>
+              <w:rPr>
+                <w:rFonts w:asciiTheme="minorHAnsi" w:hAnsiTheme="minorHAnsi" w:cstheme="minorHAnsi"/>
+                <w:sz w:val="22"/>
+                <w:szCs w:val="22"/>
+              </w:rPr>
+            </w:pPr>
+            <w:r>
+              <w:rPr>
+                <w:rFonts w:asciiTheme="minorHAnsi" w:hAnsiTheme="minorHAnsi" w:cstheme="minorHAnsi"/>
+                <w:sz w:val="22"/>
+                <w:szCs w:val="22"/>
+              </w:rPr>
+              <w:t>0.839</w:t>
+            </w:r>
+          </w:p>
+        </w:tc>
+        <w:tc>
+          <w:tcPr>
+            <w:tcW w:w="2254" w:type="dxa"/>
+          </w:tcPr>
+          <w:p>
+            <w:pPr>
+              <w:rPr>
+                <w:rFonts w:asciiTheme="minorHAnsi" w:hAnsiTheme="minorHAnsi" w:cstheme="minorHAnsi"/>
+                <w:sz w:val="22"/>
+                <w:szCs w:val="22"/>
+              </w:rPr>
+            </w:pPr>
+            <w:r>
+              <w:rPr>
+                <w:rFonts w:asciiTheme="minorHAnsi" w:hAnsiTheme="minorHAnsi" w:cstheme="minorHAnsi"/>
+                <w:sz w:val="22"/>
+                <w:szCs w:val="22"/>
+              </w:rPr>
+              <w:t>0.839</w:t>
+            </w:r>
+          </w:p>
+        </w:tc>
+      </w:tr>
+      <w:tr>
+        <w:tc>
+          <w:tcPr>
+            <w:tcW w:w="2254" w:type="dxa"/>
+          </w:tcPr>
+          <w:p>
+            <w:pPr>
+              <w:rPr>
+                <w:rFonts w:asciiTheme="minorHAnsi" w:hAnsiTheme="minorHAnsi" w:cstheme="minorHAnsi"/>
+                <w:sz w:val="22"/>
+                <w:szCs w:val="22"/>
+              </w:rPr>
+            </w:pPr>
+            <w:proofErr w:type="spellStart"/>
+            <w:r>
+              <w:rPr>
+                <w:rFonts w:asciiTheme="minorHAnsi" w:hAnsiTheme="minorHAnsi" w:cstheme="minorHAnsi"/>
+                <w:sz w:val="22"/>
+                <w:szCs w:val="22"/>
+              </w:rPr>
+              <w:t>Knn</w:t>
+            </w:r>
+            <w:proofErr w:type="spellEnd"/>
+            <w:r>
+              <w:rPr>
+                <w:rFonts w:asciiTheme="minorHAnsi" w:hAnsiTheme="minorHAnsi" w:cstheme="minorHAnsi"/>
+                <w:sz w:val="22"/>
+                <w:szCs w:val="22"/>
+              </w:rPr>
+              <w:t xml:space="preserve"> with hyperparameter tuning</w:t>
+            </w:r>
+          </w:p>
+        </w:tc>
+        <w:tc>
+          <w:tcPr>
+            <w:tcW w:w="2254" w:type="dxa"/>
+          </w:tcPr>
+          <w:p>
+            <w:pPr>
+              <w:rPr>
+                <w:rFonts w:asciiTheme="minorHAnsi" w:hAnsiTheme="minorHAnsi" w:cstheme="minorHAnsi"/>
+                <w:sz w:val="22"/>
+                <w:szCs w:val="22"/>
+              </w:rPr>
+            </w:pPr>
+            <w:r>
+              <w:rPr>
+                <w:rFonts w:asciiTheme="minorHAnsi" w:hAnsiTheme="minorHAnsi" w:cstheme="minorHAnsi"/>
+                <w:sz w:val="22"/>
+                <w:szCs w:val="22"/>
+              </w:rPr>
+              <w:t>80</w:t>
+            </w:r>
+            <w:r>
+              <w:rPr>
+                <w:rFonts w:asciiTheme="minorHAnsi" w:hAnsiTheme="minorHAnsi" w:cstheme="minorHAnsi"/>
+                <w:sz w:val="22"/>
+                <w:szCs w:val="22"/>
+              </w:rPr>
+              <w:t>.</w:t>
+            </w:r>
+            <w:r>
+              <w:rPr>
+                <w:rFonts w:asciiTheme="minorHAnsi" w:hAnsiTheme="minorHAnsi" w:cstheme="minorHAnsi"/>
+                <w:sz w:val="22"/>
+                <w:szCs w:val="22"/>
+              </w:rPr>
+              <w:t>9</w:t>
+            </w:r>
+            <w:r>
+              <w:rPr>
+                <w:rFonts w:asciiTheme="minorHAnsi" w:hAnsiTheme="minorHAnsi" w:cstheme="minorHAnsi"/>
+                <w:sz w:val="22"/>
+                <w:szCs w:val="22"/>
+              </w:rPr>
+              <w:t>%</w:t>
+            </w:r>
+          </w:p>
+        </w:tc>
+        <w:tc>
+          <w:tcPr>
+            <w:tcW w:w="2254" w:type="dxa"/>
+          </w:tcPr>
+          <w:p>
+            <w:pPr>
+              <w:rPr>
+                <w:rFonts w:asciiTheme="minorHAnsi" w:hAnsiTheme="minorHAnsi" w:cstheme="minorHAnsi"/>
+                <w:sz w:val="22"/>
+                <w:szCs w:val="22"/>
+              </w:rPr>
+            </w:pPr>
+            <w:r>
+              <w:rPr>
+                <w:rFonts w:asciiTheme="minorHAnsi" w:hAnsiTheme="minorHAnsi" w:cstheme="minorHAnsi"/>
+                <w:sz w:val="22"/>
+                <w:szCs w:val="22"/>
+              </w:rPr>
+              <w:t>0.809</w:t>
+            </w:r>
+          </w:p>
+        </w:tc>
+        <w:tc>
+          <w:tcPr>
+            <w:tcW w:w="2254" w:type="dxa"/>
+          </w:tcPr>
+          <w:p>
+            <w:pPr>
+              <w:rPr>
+                <w:rFonts w:asciiTheme="minorHAnsi" w:hAnsiTheme="minorHAnsi" w:cstheme="minorHAnsi"/>
+                <w:sz w:val="22"/>
+                <w:szCs w:val="22"/>
+              </w:rPr>
+            </w:pPr>
+            <w:r>
+              <w:rPr>
+                <w:rFonts w:asciiTheme="minorHAnsi" w:hAnsiTheme="minorHAnsi" w:cstheme="minorHAnsi"/>
+                <w:sz w:val="22"/>
+                <w:szCs w:val="22"/>
+              </w:rPr>
+              <w:t>0.809</w:t>
+            </w:r>
+          </w:p>
+        </w:tc>
+      </w:tr>
+      <w:tr>
+        <w:tc>
+          <w:tcPr>
+            <w:tcW w:w="2254" w:type="dxa"/>
+          </w:tcPr>
+          <w:p>
+            <w:pPr>
+              <w:rPr>
+                <w:rFonts w:asciiTheme="minorHAnsi" w:hAnsiTheme="minorHAnsi" w:cstheme="minorHAnsi"/>
+                <w:sz w:val="22"/>
+                <w:szCs w:val="22"/>
+              </w:rPr>
+            </w:pPr>
+            <w:proofErr w:type="spellStart"/>
+            <w:r>
+              <w:rPr>
+                <w:rFonts w:asciiTheme="minorHAnsi" w:hAnsiTheme="minorHAnsi" w:cstheme="minorHAnsi"/>
+                <w:sz w:val="22"/>
+                <w:szCs w:val="22"/>
+              </w:rPr>
+              <w:t>Knn</w:t>
+            </w:r>
+            <w:proofErr w:type="spellEnd"/>
+            <w:r>
+              <w:rPr>
+                <w:rFonts w:asciiTheme="minorHAnsi" w:hAnsiTheme="minorHAnsi" w:cstheme="minorHAnsi"/>
+                <w:sz w:val="22"/>
+                <w:szCs w:val="22"/>
+              </w:rPr>
+              <w:t xml:space="preserve"> with dimension reduction and hyperparameter tuning</w:t>
+            </w:r>
+          </w:p>
+        </w:tc>
+        <w:tc>
+          <w:tcPr>
+            <w:tcW w:w="2254" w:type="dxa"/>
+          </w:tcPr>
+          <w:p>
+            <w:pPr>
+              <w:rPr>
+                <w:rFonts w:asciiTheme="minorHAnsi" w:hAnsiTheme="minorHAnsi" w:cstheme="minorHAnsi"/>
+                <w:sz w:val="22"/>
+                <w:szCs w:val="22"/>
+              </w:rPr>
+            </w:pPr>
+            <w:r>
+              <w:rPr>
+                <w:rFonts w:asciiTheme="minorHAnsi" w:hAnsiTheme="minorHAnsi" w:cstheme="minorHAnsi"/>
+                <w:sz w:val="22"/>
+                <w:szCs w:val="22"/>
+              </w:rPr>
+              <w:t>78</w:t>
+            </w:r>
+            <w:r>
+              <w:rPr>
+                <w:rFonts w:asciiTheme="minorHAnsi" w:hAnsiTheme="minorHAnsi" w:cstheme="minorHAnsi"/>
+                <w:sz w:val="22"/>
+                <w:szCs w:val="22"/>
+              </w:rPr>
+              <w:t>.</w:t>
+            </w:r>
+            <w:r>
+              <w:rPr>
+                <w:rFonts w:asciiTheme="minorHAnsi" w:hAnsiTheme="minorHAnsi" w:cstheme="minorHAnsi"/>
+                <w:sz w:val="22"/>
+                <w:szCs w:val="22"/>
+              </w:rPr>
+              <w:t>7</w:t>
+            </w:r>
+            <w:r>
+              <w:rPr>
+                <w:rFonts w:asciiTheme="minorHAnsi" w:hAnsiTheme="minorHAnsi" w:cstheme="minorHAnsi"/>
+                <w:sz w:val="22"/>
+                <w:szCs w:val="22"/>
+              </w:rPr>
+              <w:t>%</w:t>
+            </w:r>
+          </w:p>
+        </w:tc>
+        <w:tc>
+          <w:tcPr>
+            <w:tcW w:w="2254" w:type="dxa"/>
+          </w:tcPr>
+          <w:p>
+            <w:pPr>
+              <w:rPr>
+                <w:rFonts w:asciiTheme="minorHAnsi" w:hAnsiTheme="minorHAnsi" w:cstheme="minorHAnsi"/>
+                <w:sz w:val="22"/>
+                <w:szCs w:val="22"/>
+              </w:rPr>
+            </w:pPr>
+            <w:r>
+              <w:rPr>
+                <w:rFonts w:asciiTheme="minorHAnsi" w:hAnsiTheme="minorHAnsi" w:cstheme="minorHAnsi"/>
+                <w:sz w:val="22"/>
+                <w:szCs w:val="22"/>
+              </w:rPr>
+              <w:t>0.788</w:t>
+            </w:r>
+          </w:p>
+        </w:tc>
+        <w:tc>
+          <w:tcPr>
+            <w:tcW w:w="2254" w:type="dxa"/>
+          </w:tcPr>
+          <w:p>
+            <w:pPr>
+              <w:rPr>
+                <w:rFonts w:asciiTheme="minorHAnsi" w:hAnsiTheme="minorHAnsi" w:cstheme="minorHAnsi"/>
+                <w:sz w:val="22"/>
+                <w:szCs w:val="22"/>
+              </w:rPr>
+            </w:pPr>
+            <w:r>
+              <w:rPr>
+                <w:rFonts w:asciiTheme="minorHAnsi" w:hAnsiTheme="minorHAnsi" w:cstheme="minorHAnsi"/>
+                <w:sz w:val="22"/>
+                <w:szCs w:val="22"/>
+              </w:rPr>
+              <w:t>0.788</w:t>
+            </w:r>
+          </w:p>
+        </w:tc>
+      </w:tr>
+      <w:tr>
+        <w:tc>
+          <w:tcPr>
+            <w:tcW w:w="2254" w:type="dxa"/>
+          </w:tcPr>
+          <w:p>
+            <w:pPr>
+              <w:rPr>
+                <w:rFonts w:asciiTheme="minorHAnsi" w:hAnsiTheme="minorHAnsi" w:cstheme="minorHAnsi"/>
+                <w:sz w:val="22"/>
+                <w:szCs w:val="22"/>
+              </w:rPr>
+            </w:pPr>
+            <w:r>
+              <w:rPr>
+                <w:rFonts w:asciiTheme="minorHAnsi" w:hAnsiTheme="minorHAnsi" w:cstheme="minorHAnsi"/>
+                <w:sz w:val="22"/>
+                <w:szCs w:val="22"/>
+              </w:rPr>
+              <w:t>CNN v0</w:t>
+            </w:r>
+          </w:p>
+        </w:tc>
+        <w:tc>
+          <w:tcPr>
+            <w:tcW w:w="2254" w:type="dxa"/>
+          </w:tcPr>
+          <w:p>
+            <w:pPr>
+              <w:rPr>
+                <w:rFonts w:asciiTheme="minorHAnsi" w:hAnsiTheme="minorHAnsi" w:cstheme="minorHAnsi"/>
+                <w:sz w:val="22"/>
+                <w:szCs w:val="22"/>
+              </w:rPr>
+            </w:pPr>
+            <w:r>
+              <w:rPr>
+                <w:rFonts w:asciiTheme="minorHAnsi" w:hAnsiTheme="minorHAnsi" w:cstheme="minorHAnsi"/>
+                <w:sz w:val="22"/>
+                <w:szCs w:val="22"/>
+              </w:rPr>
+              <w:t>93.98%</w:t>
+            </w:r>
+          </w:p>
+        </w:tc>
+        <w:tc>
+          <w:tcPr>
+            <w:tcW w:w="2254" w:type="dxa"/>
+          </w:tcPr>
+          <w:p>
+            <w:pPr>
+              <w:rPr>
+                <w:rFonts w:asciiTheme="minorHAnsi" w:hAnsiTheme="minorHAnsi" w:cstheme="minorHAnsi"/>
+                <w:sz w:val="22"/>
+                <w:szCs w:val="22"/>
+              </w:rPr>
+            </w:pPr>
+            <w:r>
+              <w:rPr>
+                <w:rFonts w:asciiTheme="minorHAnsi" w:hAnsiTheme="minorHAnsi" w:cstheme="minorHAnsi"/>
+                <w:sz w:val="22"/>
+                <w:szCs w:val="22"/>
+              </w:rPr>
+              <w:t>0.9398</w:t>
+            </w:r>
+          </w:p>
+        </w:tc>
+        <w:tc>
+          <w:tcPr>
+            <w:tcW w:w="2254" w:type="dxa"/>
+          </w:tcPr>
+          <w:p>
+            <w:pPr>
+              <w:rPr>
+                <w:rFonts w:asciiTheme="minorHAnsi" w:hAnsiTheme="minorHAnsi" w:cstheme="minorHAnsi"/>
+                <w:sz w:val="22"/>
+                <w:szCs w:val="22"/>
+              </w:rPr>
+            </w:pPr>
+            <w:r>
+              <w:rPr>
+                <w:rFonts w:asciiTheme="minorHAnsi" w:hAnsiTheme="minorHAnsi" w:cstheme="minorHAnsi"/>
+                <w:sz w:val="22"/>
+                <w:szCs w:val="22"/>
+              </w:rPr>
+              <w:t>0.9395</w:t>
+            </w:r>
+          </w:p>
+        </w:tc>
+      </w:tr>
+      <w:tr>
+        <w:tc>
+          <w:tcPr>
+            <w:tcW w:w="2254" w:type="dxa"/>
+          </w:tcPr>
+          <w:p>
+            <w:pPr>
+              <w:rPr>
+                <w:rFonts w:asciiTheme="minorHAnsi" w:hAnsiTheme="minorHAnsi" w:cstheme="minorHAnsi"/>
+                <w:sz w:val="22"/>
+                <w:szCs w:val="22"/>
+              </w:rPr>
+            </w:pPr>
+            <w:r>
+              <w:rPr>
+                <w:rFonts w:asciiTheme="minorHAnsi" w:hAnsiTheme="minorHAnsi" w:cstheme="minorHAnsi"/>
+                <w:sz w:val="22"/>
+                <w:szCs w:val="22"/>
+              </w:rPr>
+              <w:t>CNN v1</w:t>
+            </w:r>
+          </w:p>
+        </w:tc>
+        <w:tc>
+          <w:tcPr>
+            <w:tcW w:w="2254" w:type="dxa"/>
+          </w:tcPr>
+          <w:p>
+            <w:pPr>
+              <w:rPr>
+                <w:rFonts w:asciiTheme="minorHAnsi" w:hAnsiTheme="minorHAnsi" w:cstheme="minorHAnsi"/>
+                <w:sz w:val="22"/>
+                <w:szCs w:val="22"/>
+              </w:rPr>
+            </w:pPr>
+            <w:r>
+              <w:rPr>
+                <w:rFonts w:asciiTheme="minorHAnsi" w:hAnsiTheme="minorHAnsi" w:cstheme="minorHAnsi"/>
+                <w:sz w:val="22"/>
+                <w:szCs w:val="22"/>
+              </w:rPr>
+              <w:t>95.76</w:t>
+            </w:r>
+          </w:p>
+        </w:tc>
+        <w:tc>
+          <w:tcPr>
+            <w:tcW w:w="2254" w:type="dxa"/>
+          </w:tcPr>
+          <w:p>
+            <w:pPr>
+              <w:rPr>
+                <w:rFonts w:asciiTheme="minorHAnsi" w:hAnsiTheme="minorHAnsi" w:cstheme="minorHAnsi"/>
+                <w:sz w:val="22"/>
+                <w:szCs w:val="22"/>
+              </w:rPr>
+            </w:pPr>
+            <w:r>
+              <w:rPr>
+                <w:rFonts w:asciiTheme="minorHAnsi" w:hAnsiTheme="minorHAnsi" w:cstheme="minorHAnsi"/>
+                <w:sz w:val="22"/>
+                <w:szCs w:val="22"/>
+              </w:rPr>
+              <w:t>0.9576</w:t>
+            </w:r>
+          </w:p>
+        </w:tc>
+        <w:tc>
+          <w:tcPr>
+            <w:tcW w:w="2254" w:type="dxa"/>
+          </w:tcPr>
+          <w:p>
+            <w:pPr>
+              <w:rPr>
+                <w:rFonts w:asciiTheme="minorHAnsi" w:hAnsiTheme="minorHAnsi" w:cstheme="minorHAnsi"/>
+                <w:sz w:val="22"/>
+                <w:szCs w:val="22"/>
+              </w:rPr>
+            </w:pPr>
+            <w:r>
+              <w:rPr>
+                <w:rFonts w:asciiTheme="minorHAnsi" w:hAnsiTheme="minorHAnsi" w:cstheme="minorHAnsi"/>
+                <w:sz w:val="22"/>
+                <w:szCs w:val="22"/>
+              </w:rPr>
+              <w:t>0.9575</w:t>
+            </w:r>
+          </w:p>
+        </w:tc>
+      </w:tr>
+      <w:tr>
+        <w:tc>
+          <w:tcPr>
+            <w:tcW w:w="2254" w:type="dxa"/>
+          </w:tcPr>
+          <w:p>
+            <w:pPr>
+              <w:rPr>
+                <w:rFonts w:asciiTheme="minorHAnsi" w:hAnsiTheme="minorHAnsi" w:cstheme="minorHAnsi"/>
+                <w:sz w:val="22"/>
+                <w:szCs w:val="22"/>
+              </w:rPr>
+            </w:pPr>
+            <w:r>
+              <w:rPr>
+                <w:rFonts w:asciiTheme="minorHAnsi" w:hAnsiTheme="minorHAnsi" w:cstheme="minorHAnsi"/>
+                <w:sz w:val="22"/>
+                <w:szCs w:val="22"/>
+              </w:rPr>
+              <w:t>CNN v2</w:t>
+            </w:r>
+          </w:p>
+        </w:tc>
+        <w:tc>
+          <w:tcPr>
+            <w:tcW w:w="2254" w:type="dxa"/>
+          </w:tcPr>
+          <w:p>
+            <w:pPr>
+              <w:rPr>
+                <w:rFonts w:asciiTheme="minorHAnsi" w:hAnsiTheme="minorHAnsi" w:cstheme="minorHAnsi"/>
+                <w:sz w:val="22"/>
+                <w:szCs w:val="22"/>
+              </w:rPr>
+            </w:pPr>
+            <w:r>
+              <w:rPr>
+                <w:rFonts w:asciiTheme="minorHAnsi" w:hAnsiTheme="minorHAnsi" w:cstheme="minorHAnsi"/>
+                <w:sz w:val="22"/>
+                <w:szCs w:val="22"/>
+              </w:rPr>
+              <w:t>96.43%</w:t>
+            </w:r>
+          </w:p>
+        </w:tc>
+        <w:tc>
+          <w:tcPr>
+            <w:tcW w:w="2254" w:type="dxa"/>
+          </w:tcPr>
+          <w:p>
+            <w:pPr>
+              <w:rPr>
+                <w:rFonts w:asciiTheme="minorHAnsi" w:hAnsiTheme="minorHAnsi" w:cstheme="minorHAnsi"/>
+                <w:sz w:val="22"/>
+                <w:szCs w:val="22"/>
+              </w:rPr>
+            </w:pPr>
+            <w:r>
+              <w:rPr>
+                <w:rFonts w:asciiTheme="minorHAnsi" w:hAnsiTheme="minorHAnsi" w:cstheme="minorHAnsi"/>
+                <w:sz w:val="22"/>
+                <w:szCs w:val="22"/>
+              </w:rPr>
+              <w:t>0.9643</w:t>
+            </w:r>
+          </w:p>
+        </w:tc>
+        <w:tc>
+          <w:tcPr>
+            <w:tcW w:w="2254" w:type="dxa"/>
+          </w:tcPr>
+          <w:p>
+            <w:pPr>
+              <w:rPr>
+                <w:rFonts w:asciiTheme="minorHAnsi" w:hAnsiTheme="minorHAnsi" w:cstheme="minorHAnsi"/>
+                <w:sz w:val="22"/>
+                <w:szCs w:val="22"/>
+              </w:rPr>
+            </w:pPr>
+            <w:r>
+              <w:rPr>
+                <w:rFonts w:asciiTheme="minorHAnsi" w:hAnsiTheme="minorHAnsi" w:cstheme="minorHAnsi"/>
+                <w:sz w:val="22"/>
+                <w:szCs w:val="22"/>
+              </w:rPr>
+              <w:t>0.9642</w:t>
+            </w:r>
+          </w:p>
+        </w:tc>
+      </w:tr>
+      <w:tr>
+        <w:tc>
+          <w:tcPr>
+            <w:tcW w:w="2254" w:type="dxa"/>
+          </w:tcPr>
+          <w:p>
+            <w:pPr>
+              <w:rPr>
+                <w:rFonts w:asciiTheme="minorHAnsi" w:hAnsiTheme="minorHAnsi" w:cstheme="minorHAnsi"/>
+                <w:sz w:val="22"/>
+                <w:szCs w:val="22"/>
+              </w:rPr>
+            </w:pPr>
+            <w:r>
+              <w:rPr>
+                <w:rFonts w:asciiTheme="minorHAnsi" w:hAnsiTheme="minorHAnsi" w:cstheme="minorHAnsi"/>
+                <w:sz w:val="22"/>
+                <w:szCs w:val="22"/>
+              </w:rPr>
+              <w:t>CNN v3</w:t>
+            </w:r>
+          </w:p>
+        </w:tc>
+        <w:tc>
+          <w:tcPr>
+            <w:tcW w:w="2254" w:type="dxa"/>
+          </w:tcPr>
+          <w:p>
+            <w:pPr>
+              <w:rPr>
+                <w:rFonts w:asciiTheme="minorHAnsi" w:hAnsiTheme="minorHAnsi" w:cstheme="minorHAnsi"/>
+                <w:sz w:val="22"/>
+                <w:szCs w:val="22"/>
+              </w:rPr>
+            </w:pPr>
+            <w:r>
+              <w:rPr>
+                <w:rFonts w:asciiTheme="minorHAnsi" w:hAnsiTheme="minorHAnsi" w:cstheme="minorHAnsi"/>
+                <w:sz w:val="22"/>
+                <w:szCs w:val="22"/>
+              </w:rPr>
+              <w:t>96.43%</w:t>
+            </w:r>
+          </w:p>
+        </w:tc>
+        <w:tc>
+          <w:tcPr>
+            <w:tcW w:w="2254" w:type="dxa"/>
+          </w:tcPr>
+          <w:p>
+            <w:pPr>
+              <w:rPr>
+                <w:rFonts w:asciiTheme="minorHAnsi" w:hAnsiTheme="minorHAnsi" w:cstheme="minorHAnsi"/>
+                <w:sz w:val="22"/>
+                <w:szCs w:val="22"/>
+              </w:rPr>
+            </w:pPr>
+            <w:r>
+              <w:rPr>
+                <w:rFonts w:asciiTheme="minorHAnsi" w:hAnsiTheme="minorHAnsi" w:cstheme="minorHAnsi"/>
+                <w:sz w:val="22"/>
+                <w:szCs w:val="22"/>
+              </w:rPr>
+              <w:t>0.9643</w:t>
+            </w:r>
+          </w:p>
+        </w:tc>
+        <w:tc>
+          <w:tcPr>
+            <w:tcW w:w="2254" w:type="dxa"/>
+          </w:tcPr>
+          <w:p>
+            <w:pPr>
+              <w:rPr>
+                <w:rFonts w:asciiTheme="minorHAnsi" w:hAnsiTheme="minorHAnsi" w:cstheme="minorHAnsi"/>
+                <w:sz w:val="22"/>
+                <w:szCs w:val="22"/>
+              </w:rPr>
+            </w:pPr>
+            <w:r>
+              <w:rPr>
+                <w:rFonts w:asciiTheme="minorHAnsi" w:hAnsiTheme="minorHAnsi" w:cstheme="minorHAnsi"/>
+                <w:sz w:val="22"/>
+                <w:szCs w:val="22"/>
+              </w:rPr>
+              <w:t>0.9642</w:t>
+            </w:r>
+          </w:p>
+        </w:tc>
+      </w:tr>
+      <w:tr>
+        <w:tc>
+          <w:tcPr>
+            <w:tcW w:w="2254" w:type="dxa"/>
+          </w:tcPr>
+          <w:p>
+            <w:pPr>
+              <w:rPr>
+                <w:rFonts w:asciiTheme="minorHAnsi" w:hAnsiTheme="minorHAnsi" w:cstheme="minorHAnsi"/>
+                <w:sz w:val="22"/>
+                <w:szCs w:val="22"/>
+              </w:rPr>
+            </w:pPr>
+            <w:r>
+              <w:rPr>
+                <w:rFonts w:asciiTheme="minorHAnsi" w:hAnsiTheme="minorHAnsi" w:cstheme="minorHAnsi"/>
+                <w:sz w:val="22"/>
+                <w:szCs w:val="22"/>
+              </w:rPr>
+              <w:t>CNN v</w:t>
+            </w:r>
+            <w:r>
+              <w:rPr>
+                <w:rFonts w:asciiTheme="minorHAnsi" w:hAnsiTheme="minorHAnsi" w:cstheme="minorHAnsi"/>
+                <w:sz w:val="22"/>
+                <w:szCs w:val="22"/>
+              </w:rPr>
+              <w:t>4</w:t>
+            </w:r>
+          </w:p>
+        </w:tc>
+        <w:tc>
+          <w:tcPr>
+            <w:tcW w:w="2254" w:type="dxa"/>
+          </w:tcPr>
+          <w:p>
+            <w:pPr>
+              <w:rPr>
+                <w:rFonts w:asciiTheme="minorHAnsi" w:hAnsiTheme="minorHAnsi" w:cstheme="minorHAnsi"/>
+                <w:sz w:val="22"/>
+                <w:szCs w:val="22"/>
+              </w:rPr>
+            </w:pPr>
+            <w:r>
+              <w:rPr>
+                <w:rFonts w:asciiTheme="minorHAnsi" w:hAnsiTheme="minorHAnsi" w:cstheme="minorHAnsi"/>
+                <w:sz w:val="22"/>
+                <w:szCs w:val="22"/>
+              </w:rPr>
+              <w:t>96.36%</w:t>
+            </w:r>
+          </w:p>
+        </w:tc>
+        <w:tc>
+          <w:tcPr>
+            <w:tcW w:w="2254" w:type="dxa"/>
+          </w:tcPr>
+          <w:p>
+            <w:pPr>
+              <w:rPr>
+                <w:rFonts w:asciiTheme="minorHAnsi" w:hAnsiTheme="minorHAnsi" w:cstheme="minorHAnsi"/>
+                <w:sz w:val="22"/>
+                <w:szCs w:val="22"/>
+              </w:rPr>
+            </w:pPr>
+            <w:r>
+              <w:rPr>
+                <w:rFonts w:asciiTheme="minorHAnsi" w:hAnsiTheme="minorHAnsi" w:cstheme="minorHAnsi"/>
+                <w:sz w:val="22"/>
+                <w:szCs w:val="22"/>
+              </w:rPr>
+              <w:t>0.9636</w:t>
+            </w:r>
+          </w:p>
+        </w:tc>
+        <w:tc>
+          <w:tcPr>
+            <w:tcW w:w="2254" w:type="dxa"/>
+          </w:tcPr>
+          <w:p>
+            <w:pPr>
+              <w:rPr>
+                <w:rFonts w:asciiTheme="minorHAnsi" w:hAnsiTheme="minorHAnsi" w:cstheme="minorHAnsi"/>
+                <w:sz w:val="22"/>
+                <w:szCs w:val="22"/>
+              </w:rPr>
+            </w:pPr>
+            <w:r>
+              <w:rPr>
+                <w:rFonts w:asciiTheme="minorHAnsi" w:hAnsiTheme="minorHAnsi" w:cstheme="minorHAnsi"/>
+                <w:sz w:val="22"/>
+                <w:szCs w:val="22"/>
+              </w:rPr>
+              <w:t>0.9636</w:t>
+            </w:r>
+          </w:p>
+        </w:tc>
+      </w:tr>
+      <w:tr>
+        <w:tc>
+          <w:tcPr>
+            <w:tcW w:w="2254" w:type="dxa"/>
+          </w:tcPr>
+          <w:p>
+            <w:pPr>
+              <w:rPr>
+                <w:rFonts w:asciiTheme="minorHAnsi" w:hAnsiTheme="minorHAnsi" w:cstheme="minorHAnsi"/>
+                <w:sz w:val="22"/>
+                <w:szCs w:val="22"/>
+              </w:rPr>
+            </w:pPr>
+            <w:r>
+              <w:rPr>
+                <w:rFonts w:asciiTheme="minorHAnsi" w:hAnsiTheme="minorHAnsi" w:cstheme="minorHAnsi"/>
+                <w:sz w:val="22"/>
+                <w:szCs w:val="22"/>
+              </w:rPr>
+              <w:t>CNN v</w:t>
+            </w:r>
+            <w:r>
+              <w:rPr>
+                <w:rFonts w:asciiTheme="minorHAnsi" w:hAnsiTheme="minorHAnsi" w:cstheme="minorHAnsi"/>
+                <w:sz w:val="22"/>
+                <w:szCs w:val="22"/>
+              </w:rPr>
+              <w:t>5</w:t>
+            </w:r>
+          </w:p>
+        </w:tc>
+        <w:tc>
+          <w:tcPr>
+            <w:tcW w:w="2254" w:type="dxa"/>
+          </w:tcPr>
+          <w:p>
+            <w:pPr>
+              <w:rPr>
+                <w:rFonts w:asciiTheme="minorHAnsi" w:hAnsiTheme="minorHAnsi" w:cstheme="minorHAnsi"/>
+                <w:sz w:val="22"/>
+                <w:szCs w:val="22"/>
+              </w:rPr>
+            </w:pPr>
+            <w:r>
+              <w:rPr>
+                <w:rFonts w:asciiTheme="minorHAnsi" w:hAnsiTheme="minorHAnsi" w:cstheme="minorHAnsi"/>
+                <w:sz w:val="22"/>
+                <w:szCs w:val="22"/>
+              </w:rPr>
+              <w:t>97.22%</w:t>
+            </w:r>
+          </w:p>
+        </w:tc>
+        <w:tc>
+          <w:tcPr>
+            <w:tcW w:w="2254" w:type="dxa"/>
+          </w:tcPr>
+          <w:p>
+            <w:pPr>
+              <w:rPr>
+                <w:rFonts w:asciiTheme="minorHAnsi" w:hAnsiTheme="minorHAnsi" w:cstheme="minorHAnsi"/>
+                <w:sz w:val="22"/>
+                <w:szCs w:val="22"/>
+              </w:rPr>
+            </w:pPr>
+            <w:r>
+              <w:rPr>
+                <w:rFonts w:asciiTheme="minorHAnsi" w:hAnsiTheme="minorHAnsi" w:cstheme="minorHAnsi"/>
+                <w:sz w:val="22"/>
+                <w:szCs w:val="22"/>
+              </w:rPr>
+              <w:t>0.9722</w:t>
+            </w:r>
+          </w:p>
+        </w:tc>
+        <w:tc>
+          <w:tcPr>
+            <w:tcW w:w="2254" w:type="dxa"/>
+          </w:tcPr>
+          <w:p>
+            <w:pPr>
+              <w:rPr>
+                <w:rFonts w:asciiTheme="minorHAnsi" w:hAnsiTheme="minorHAnsi" w:cstheme="minorHAnsi"/>
+                <w:sz w:val="22"/>
+                <w:szCs w:val="22"/>
+              </w:rPr>
+            </w:pPr>
+            <w:r>
+              <w:rPr>
+                <w:rFonts w:asciiTheme="minorHAnsi" w:hAnsiTheme="minorHAnsi" w:cstheme="minorHAnsi"/>
+                <w:sz w:val="22"/>
+                <w:szCs w:val="22"/>
+              </w:rPr>
+              <w:t>0.9721</w:t>
+            </w:r>
+          </w:p>
+        </w:tc>
+      </w:tr>
+      <w:tr>
+        <w:tc>
+          <w:tcPr>
+            <w:tcW w:w="2254" w:type="dxa"/>
+          </w:tcPr>
+          <w:p>
+            <w:pPr>
+              <w:rPr>
+                <w:rFonts w:asciiTheme="minorHAnsi" w:hAnsiTheme="minorHAnsi" w:cstheme="minorHAnsi"/>
+                <w:sz w:val="22"/>
+                <w:szCs w:val="22"/>
+              </w:rPr>
+            </w:pPr>
+            <w:r>
+              <w:rPr>
+                <w:rFonts w:asciiTheme="minorHAnsi" w:hAnsiTheme="minorHAnsi" w:cstheme="minorHAnsi"/>
+                <w:sz w:val="22"/>
+                <w:szCs w:val="22"/>
+              </w:rPr>
+              <w:t>CNN v</w:t>
+            </w:r>
+            <w:r>
+              <w:rPr>
+                <w:rFonts w:asciiTheme="minorHAnsi" w:hAnsiTheme="minorHAnsi" w:cstheme="minorHAnsi"/>
+                <w:sz w:val="22"/>
+                <w:szCs w:val="22"/>
+              </w:rPr>
+              <w:t>6</w:t>
+            </w:r>
+          </w:p>
+        </w:tc>
+        <w:tc>
+          <w:tcPr>
+            <w:tcW w:w="2254" w:type="dxa"/>
+          </w:tcPr>
+          <w:p>
+            <w:pPr>
+              <w:rPr>
+                <w:rFonts w:asciiTheme="minorHAnsi" w:hAnsiTheme="minorHAnsi" w:cstheme="minorHAnsi"/>
+                <w:sz w:val="22"/>
+                <w:szCs w:val="22"/>
+              </w:rPr>
+            </w:pPr>
+            <w:r>
+              <w:rPr>
+                <w:rFonts w:asciiTheme="minorHAnsi" w:hAnsiTheme="minorHAnsi" w:cstheme="minorHAnsi"/>
+                <w:sz w:val="22"/>
+                <w:szCs w:val="22"/>
+              </w:rPr>
+              <w:t>98.01%</w:t>
+            </w:r>
+          </w:p>
+        </w:tc>
+        <w:tc>
+          <w:tcPr>
+            <w:tcW w:w="2254" w:type="dxa"/>
+          </w:tcPr>
+          <w:p>
+            <w:pPr>
+              <w:rPr>
+                <w:rFonts w:asciiTheme="minorHAnsi" w:hAnsiTheme="minorHAnsi" w:cstheme="minorHAnsi"/>
+                <w:sz w:val="22"/>
+                <w:szCs w:val="22"/>
+              </w:rPr>
+            </w:pPr>
+            <w:r>
+              <w:rPr>
+                <w:rFonts w:asciiTheme="minorHAnsi" w:hAnsiTheme="minorHAnsi" w:cstheme="minorHAnsi"/>
+                <w:sz w:val="22"/>
+                <w:szCs w:val="22"/>
+              </w:rPr>
+              <w:t>0.9801</w:t>
+            </w:r>
+          </w:p>
+        </w:tc>
+        <w:tc>
+          <w:tcPr>
+            <w:tcW w:w="2254" w:type="dxa"/>
+          </w:tcPr>
+          <w:p>
+            <w:pPr>
+              <w:rPr>
+                <w:rFonts w:asciiTheme="minorHAnsi" w:hAnsiTheme="minorHAnsi" w:cstheme="minorHAnsi"/>
+                <w:sz w:val="22"/>
+                <w:szCs w:val="22"/>
+              </w:rPr>
+            </w:pPr>
+            <w:r>
+              <w:rPr>
+                <w:rFonts w:asciiTheme="minorHAnsi" w:hAnsiTheme="minorHAnsi" w:cstheme="minorHAnsi"/>
+                <w:sz w:val="22"/>
+                <w:szCs w:val="22"/>
+              </w:rPr>
+              <w:t>0.9801</w:t>
+            </w:r>
+          </w:p>
+        </w:tc>
+      </w:tr>
+      <w:tr>
+        <w:tc>
+          <w:tcPr>
+            <w:tcW w:w="2254" w:type="dxa"/>
+          </w:tcPr>
+          <w:p>
+            <w:pPr>
+              <w:rPr>
+                <w:rFonts w:asciiTheme="minorHAnsi" w:hAnsiTheme="minorHAnsi" w:cstheme="minorHAnsi"/>
+                <w:sz w:val="22"/>
+                <w:szCs w:val="22"/>
+              </w:rPr>
+            </w:pPr>
+            <w:r>
+              <w:rPr>
+                <w:rFonts w:asciiTheme="minorHAnsi" w:hAnsiTheme="minorHAnsi" w:cstheme="minorHAnsi"/>
+                <w:sz w:val="22"/>
+                <w:szCs w:val="22"/>
+              </w:rPr>
+              <w:t>CNN v</w:t>
+            </w:r>
+            <w:r>
+              <w:rPr>
+                <w:rFonts w:asciiTheme="minorHAnsi" w:hAnsiTheme="minorHAnsi" w:cstheme="minorHAnsi"/>
+                <w:sz w:val="22"/>
+                <w:szCs w:val="22"/>
+              </w:rPr>
+              <w:t>7</w:t>
+            </w:r>
+          </w:p>
+        </w:tc>
+        <w:tc>
+          <w:tcPr>
+            <w:tcW w:w="2254" w:type="dxa"/>
+          </w:tcPr>
+          <w:p>
+            <w:pPr>
+              <w:rPr>
+                <w:rFonts w:asciiTheme="minorHAnsi" w:hAnsiTheme="minorHAnsi" w:cstheme="minorHAnsi"/>
+                <w:sz w:val="22"/>
+                <w:szCs w:val="22"/>
+              </w:rPr>
+            </w:pPr>
+            <w:r>
+              <w:rPr>
+                <w:rFonts w:asciiTheme="minorHAnsi" w:hAnsiTheme="minorHAnsi" w:cstheme="minorHAnsi"/>
+                <w:sz w:val="22"/>
+                <w:szCs w:val="22"/>
+              </w:rPr>
+              <w:t>98.41%</w:t>
+            </w:r>
+          </w:p>
+        </w:tc>
+        <w:tc>
+          <w:tcPr>
+            <w:tcW w:w="2254" w:type="dxa"/>
+          </w:tcPr>
+          <w:p>
+            <w:pPr>
+              <w:rPr>
+                <w:rFonts w:asciiTheme="minorHAnsi" w:hAnsiTheme="minorHAnsi" w:cstheme="minorHAnsi"/>
+                <w:sz w:val="22"/>
+                <w:szCs w:val="22"/>
+              </w:rPr>
+            </w:pPr>
+            <w:r>
+              <w:rPr>
+                <w:rFonts w:asciiTheme="minorHAnsi" w:hAnsiTheme="minorHAnsi" w:cstheme="minorHAnsi"/>
+                <w:sz w:val="22"/>
+                <w:szCs w:val="22"/>
+              </w:rPr>
+              <w:t>0.9841</w:t>
+            </w:r>
+          </w:p>
+        </w:tc>
+        <w:tc>
+          <w:tcPr>
+            <w:tcW w:w="2254" w:type="dxa"/>
+          </w:tcPr>
+          <w:p>
+            <w:pPr>
+              <w:rPr>
+                <w:rFonts w:asciiTheme="minorHAnsi" w:hAnsiTheme="minorHAnsi" w:cstheme="minorHAnsi"/>
+                <w:sz w:val="22"/>
+                <w:szCs w:val="22"/>
+              </w:rPr>
+            </w:pPr>
+            <w:r>
+              <w:rPr>
+                <w:rFonts w:asciiTheme="minorHAnsi" w:hAnsiTheme="minorHAnsi" w:cstheme="minorHAnsi"/>
+                <w:sz w:val="22"/>
+                <w:szCs w:val="22"/>
+              </w:rPr>
+              <w:t>0.9842</w:t>
+            </w:r>
+          </w:p>
+        </w:tc>
+      </w:tr>
+      <w:tr>
+        <w:tc>
+          <w:tcPr>
+            <w:tcW w:w="2254" w:type="dxa"/>
+          </w:tcPr>
+          <w:p>
+            <w:pPr>
+              <w:rPr>
+                <w:rFonts w:asciiTheme="minorHAnsi" w:hAnsiTheme="minorHAnsi" w:cstheme="minorHAnsi"/>
+                <w:sz w:val="22"/>
+                <w:szCs w:val="22"/>
+              </w:rPr>
+            </w:pPr>
+            <w:r>
+              <w:rPr>
+                <w:rFonts w:asciiTheme="minorHAnsi" w:hAnsiTheme="minorHAnsi" w:cstheme="minorHAnsi"/>
+                <w:sz w:val="22"/>
+                <w:szCs w:val="22"/>
+              </w:rPr>
+              <w:t>CNN v</w:t>
+            </w:r>
+            <w:r>
+              <w:rPr>
+                <w:rFonts w:asciiTheme="minorHAnsi" w:hAnsiTheme="minorHAnsi" w:cstheme="minorHAnsi"/>
+                <w:sz w:val="22"/>
+                <w:szCs w:val="22"/>
+              </w:rPr>
+              <w:t>8</w:t>
+            </w:r>
+          </w:p>
+        </w:tc>
+        <w:tc>
+          <w:tcPr>
+            <w:tcW w:w="2254" w:type="dxa"/>
+          </w:tcPr>
+          <w:p>
+            <w:pPr>
+              <w:rPr>
+                <w:rFonts w:asciiTheme="minorHAnsi" w:hAnsiTheme="minorHAnsi" w:cstheme="minorHAnsi"/>
+                <w:sz w:val="22"/>
+                <w:szCs w:val="22"/>
+              </w:rPr>
+            </w:pPr>
+            <w:r>
+              <w:rPr>
+                <w:rFonts w:asciiTheme="minorHAnsi" w:hAnsiTheme="minorHAnsi" w:cstheme="minorHAnsi"/>
+                <w:sz w:val="22"/>
+                <w:szCs w:val="22"/>
+              </w:rPr>
+              <w:t>99.40%</w:t>
+            </w:r>
+          </w:p>
+        </w:tc>
+        <w:tc>
+          <w:tcPr>
+            <w:tcW w:w="2254" w:type="dxa"/>
+          </w:tcPr>
+          <w:p>
+            <w:pPr>
+              <w:rPr>
+                <w:rFonts w:asciiTheme="minorHAnsi" w:hAnsiTheme="minorHAnsi" w:cstheme="minorHAnsi"/>
+                <w:sz w:val="22"/>
+                <w:szCs w:val="22"/>
+              </w:rPr>
+            </w:pPr>
+            <w:r>
+              <w:rPr>
+                <w:rFonts w:asciiTheme="minorHAnsi" w:hAnsiTheme="minorHAnsi" w:cstheme="minorHAnsi"/>
+                <w:sz w:val="22"/>
+                <w:szCs w:val="22"/>
+              </w:rPr>
+              <w:t>0.9940</w:t>
+            </w:r>
+          </w:p>
+        </w:tc>
+        <w:tc>
+          <w:tcPr>
+            <w:tcW w:w="2254" w:type="dxa"/>
+          </w:tcPr>
+          <w:p>
+            <w:pPr>
+              <w:rPr>
+                <w:rFonts w:asciiTheme="minorHAnsi" w:hAnsiTheme="minorHAnsi" w:cstheme="minorHAnsi"/>
+                <w:sz w:val="22"/>
+                <w:szCs w:val="22"/>
+              </w:rPr>
+            </w:pPr>
+            <w:r>
+              <w:rPr>
+                <w:rFonts w:asciiTheme="minorHAnsi" w:hAnsiTheme="minorHAnsi" w:cstheme="minorHAnsi"/>
+                <w:sz w:val="22"/>
+                <w:szCs w:val="22"/>
+              </w:rPr>
+              <w:t>0.9941</w:t>
+            </w:r>
+          </w:p>
+        </w:tc>
+      </w:tr>
+      <w:tr>
+        <w:tc>
+          <w:tcPr>
+            <w:tcW w:w="2254" w:type="dxa"/>
+          </w:tcPr>
+          <w:p>
+            <w:pPr>
+              <w:rPr>
+                <w:rFonts w:asciiTheme="minorHAnsi" w:hAnsiTheme="minorHAnsi" w:cstheme="minorHAnsi"/>
+                <w:sz w:val="22"/>
+                <w:szCs w:val="22"/>
+              </w:rPr>
+            </w:pPr>
+            <w:r>
+              <w:rPr>
+                <w:rFonts w:asciiTheme="minorHAnsi" w:hAnsiTheme="minorHAnsi" w:cstheme="minorHAnsi"/>
+                <w:sz w:val="22"/>
+                <w:szCs w:val="22"/>
+              </w:rPr>
+              <w:t>SVM</w:t>
+            </w:r>
+          </w:p>
+        </w:tc>
+        <w:tc>
+          <w:tcPr>
+            <w:tcW w:w="2254" w:type="dxa"/>
+          </w:tcPr>
+          <w:p>
+            <w:pPr>
+              <w:rPr>
+                <w:rFonts w:asciiTheme="minorHAnsi" w:hAnsiTheme="minorHAnsi" w:cstheme="minorHAnsi"/>
+              </w:rPr>
+            </w:pPr>
+          </w:p>
+        </w:tc>
+        <w:tc>
+          <w:tcPr>
+            <w:tcW w:w="2254" w:type="dxa"/>
+          </w:tcPr>
+          <w:p>
+            <w:pPr>
+              <w:rPr>
+                <w:rFonts w:asciiTheme="minorHAnsi" w:hAnsiTheme="minorHAnsi" w:cstheme="minorHAnsi"/>
+              </w:rPr>
+            </w:pPr>
+          </w:p>
+        </w:tc>
+        <w:tc>
+          <w:tcPr>
+            <w:tcW w:w="2254" w:type="dxa"/>
+          </w:tcPr>
+          <w:p>
+            <w:pPr>
+              <w:rPr>
+                <w:rFonts w:asciiTheme="minorHAnsi" w:hAnsiTheme="minorHAnsi" w:cstheme="minorHAnsi"/>
+              </w:rPr>
+            </w:pPr>
+          </w:p>
+        </w:tc>
+      </w:tr>
+    </w:tbl>
     <w:p>
       <w:pPr>
         <w:keepNext/>
         <w:spacing w:line="259" w:lineRule="auto"/>
       </w:pPr>
+      <w:r>
+        <w:t xml:space="preserve"> </w:t>
+      </w:r>
       <w:r>
         <w:br w:type="page"/>
       </w:r>
@@ -4405,6 +5954,30 @@
     </w:p>
     <w:p>
       <w:pPr>
+        <w:pStyle w:val="Heading2"/>
+        <w:numPr>
+          <w:ilvl w:val="1"/>
+          <w:numId w:val="15"/>
+        </w:numPr>
+        <w:pBdr>
+          <w:top w:val="nil"/>
+          <w:left w:val="nil"/>
+          <w:bottom w:val="nil"/>
+          <w:right w:val="nil"/>
+          <w:between w:val="nil"/>
+        </w:pBdr>
+      </w:pPr>
+      <w:r>
+        <w:t>Model Comparison</w:t>
+      </w:r>
+    </w:p>
+    <w:p>
+      <w:r>
+        <w:t xml:space="preserve"> </w:t>
+      </w:r>
+    </w:p>
+    <w:p>
+      <w:pPr>
         <w:pBdr>
           <w:top w:val="nil"/>
           <w:left w:val="nil"/>
@@ -4428,6 +6001,7 @@
       </w:pPr>
       <w:bookmarkStart w:id="13" w:name="_Toc87613575"/>
       <w:r>
+        <w:lastRenderedPageBreak/>
         <w:t>Challenge and Conclusion</w:t>
       </w:r>
       <w:bookmarkEnd w:id="13"/>
@@ -4508,7 +6082,6 @@
       </w:pPr>
       <w:bookmarkStart w:id="17" w:name="_Toc87613579"/>
       <w:r>
-        <w:lastRenderedPageBreak/>
         <w:t>Future Improvements</w:t>
       </w:r>
       <w:bookmarkEnd w:id="17"/>
@@ -4677,7 +6250,6 @@
       </w:pPr>
       <w:bookmarkStart w:id="22" w:name="_Toc87613584"/>
       <w:r>
-        <w:lastRenderedPageBreak/>
         <w:t xml:space="preserve">APPENDIX OF REPORT A </w:t>
       </w:r>
       <w:r>
@@ -4927,6 +6499,7 @@
                 <w:rFonts w:ascii="Arial" w:eastAsia="Arial" w:hAnsi="Arial" w:cs="Arial"/>
                 <w:b/>
               </w:rPr>
+              <w:lastRenderedPageBreak/>
               <w:t>Sponsor/Client:</w:t>
             </w:r>
             <w:r>
@@ -4957,23 +6530,22 @@
                 <w:rFonts w:ascii="Arial" w:eastAsia="Arial" w:hAnsi="Arial" w:cs="Arial"/>
                 <w:color w:val="44546A"/>
               </w:rPr>
-              <w:t xml:space="preserve">Institute of Systems Science (ISS) at 25 Heng Mui </w:t>
-            </w:r>
-            <w:proofErr w:type="spellStart"/>
-            <w:r>
+              <w:t>Institute of Systems Science (ISS) at 25 Heng Mui Keng Terrace, Singapore</w:t>
+            </w:r>
+          </w:p>
+          <w:p>
+            <w:pPr>
               <w:rPr>
                 <w:rFonts w:ascii="Arial" w:eastAsia="Arial" w:hAnsi="Arial" w:cs="Arial"/>
                 <w:color w:val="44546A"/>
               </w:rPr>
-              <w:t>Keng</w:t>
-            </w:r>
-            <w:proofErr w:type="spellEnd"/>
+            </w:pPr>
             <w:r>
               <w:rPr>
                 <w:rFonts w:ascii="Arial" w:eastAsia="Arial" w:hAnsi="Arial" w:cs="Arial"/>
                 <w:color w:val="44546A"/>
               </w:rPr>
-              <w:t xml:space="preserve"> Terrace, Singapore</w:t>
+              <w:t>NATIONAL UNIVERSITY OF SINGAPORE (NUS)</w:t>
             </w:r>
           </w:p>
           <w:p>
@@ -4988,7 +6560,7 @@
                 <w:rFonts w:ascii="Arial" w:eastAsia="Arial" w:hAnsi="Arial" w:cs="Arial"/>
                 <w:color w:val="44546A"/>
               </w:rPr>
-              <w:t>NATIONAL UNIVERSITY OF SINGAPORE (NUS)</w:t>
+              <w:t>Contact: Mr. GU ZHAN / Lecturer &amp; Consultant</w:t>
             </w:r>
           </w:p>
           <w:p>
@@ -5003,22 +6575,6 @@
                 <w:rFonts w:ascii="Arial" w:eastAsia="Arial" w:hAnsi="Arial" w:cs="Arial"/>
                 <w:color w:val="44546A"/>
               </w:rPr>
-              <w:t>Contact: Mr. GU ZHAN / Lecturer &amp; Consultant</w:t>
-            </w:r>
-          </w:p>
-          <w:p>
-            <w:pPr>
-              <w:rPr>
-                <w:rFonts w:ascii="Arial" w:eastAsia="Arial" w:hAnsi="Arial" w:cs="Arial"/>
-                <w:color w:val="44546A"/>
-              </w:rPr>
-            </w:pPr>
-            <w:r>
-              <w:rPr>
-                <w:rFonts w:ascii="Arial" w:eastAsia="Arial" w:hAnsi="Arial" w:cs="Arial"/>
-                <w:color w:val="44546A"/>
-              </w:rPr>
-              <w:lastRenderedPageBreak/>
               <w:t>Telephone No.: 65-6516 8021</w:t>
             </w:r>
           </w:p>
@@ -5080,7 +6636,6 @@
                 <w:rFonts w:ascii="Arial" w:eastAsia="Arial" w:hAnsi="Arial" w:cs="Arial"/>
                 <w:b/>
               </w:rPr>
-              <w:lastRenderedPageBreak/>
               <w:t>Background/Aims/Objectives:</w:t>
             </w:r>
           </w:p>
@@ -5842,6 +7397,7 @@
                       <w:sz w:val="16"/>
                       <w:szCs w:val="16"/>
                     </w:rPr>
+                    <w:lastRenderedPageBreak/>
                     <w:t>Procedures</w:t>
                   </w:r>
                 </w:p>
@@ -10799,10 +12355,7 @@
         <w:t xml:space="preserve"> </w:t>
       </w:r>
       <w:r>
-        <w:t>and start up the server locally with the following commands</w:t>
-      </w:r>
-      <w:r>
-        <w:t>:</w:t>
+        <w:t>and start up the server locally with the following commands:</w:t>
       </w:r>
     </w:p>
     <w:p>
@@ -11078,19 +12631,14 @@
         <w:tag w:val="goog_rdk_7"/>
         <w:id w:val="-2061240689"/>
       </w:sdtPr>
+      <w:sdtEndPr/>
       <w:sdtContent>
         <w:p>
           <w:r>
             <w:rPr>
               <w:u w:val="single"/>
             </w:rPr>
-            <w:t>Image</w:t>
-          </w:r>
-          <w:r>
-            <w:rPr>
-              <w:u w:val="single"/>
-            </w:rPr>
-            <w:t xml:space="preserve"> detector</w:t>
+            <w:t>Image detector</w:t>
           </w:r>
         </w:p>
       </w:sdtContent>
@@ -11162,43 +12710,7 @@
           <w:szCs w:val="16"/>
           <w:u w:val="single"/>
         </w:rPr>
-        <w:t xml:space="preserve">Image </w:t>
-      </w:r>
-      <w:r>
-        <w:rPr>
-          <w:i/>
-          <w:sz w:val="16"/>
-          <w:szCs w:val="16"/>
-          <w:u w:val="single"/>
-        </w:rPr>
-        <w:t>2</w:t>
-      </w:r>
-      <w:r>
-        <w:rPr>
-          <w:i/>
-          <w:sz w:val="16"/>
-          <w:szCs w:val="16"/>
-          <w:u w:val="single"/>
-        </w:rPr>
-        <w:t xml:space="preserve">: </w:t>
-      </w:r>
-      <w:r>
-        <w:rPr>
-          <w:i/>
-          <w:sz w:val="16"/>
-          <w:szCs w:val="16"/>
-          <w:u w:val="single"/>
-        </w:rPr>
-        <w:t>Image</w:t>
-      </w:r>
-      <w:r>
-        <w:rPr>
-          <w:i/>
-          <w:sz w:val="16"/>
-          <w:szCs w:val="16"/>
-          <w:u w:val="single"/>
-        </w:rPr>
-        <w:t xml:space="preserve"> detector</w:t>
+        <w:t>Image 2: Image detector</w:t>
       </w:r>
     </w:p>
     <w:p/>
@@ -11244,10 +12756,7 @@
         <w:t xml:space="preserve">Once a face is detected without a mask foe either video or image detection, the notification will be automatically pushed to the telegram group. For video detection, there is a 30 second delay </w:t>
       </w:r>
       <w:r>
-        <w:t>between frames to prevent notification spamming</w:t>
-      </w:r>
-      <w:r>
-        <w:t>.</w:t>
+        <w:t>between frames to prevent notification spamming.</w:t>
       </w:r>
     </w:p>
     <w:p/>
@@ -12367,19 +13876,13 @@
         <w:spacing w:after="0" w:line="276" w:lineRule="auto"/>
       </w:pPr>
       <w:r>
-        <w:t xml:space="preserve">In my daily work environment, </w:t>
-      </w:r>
-      <w:r>
-        <w:t xml:space="preserve">I need to make sure that all the </w:t>
+        <w:t xml:space="preserve">In my daily work environment, I need to make sure that all the </w:t>
       </w:r>
       <w:r>
         <w:t>software’s</w:t>
       </w:r>
       <w:r>
-        <w:t xml:space="preserve"> used by our application is compatible.</w:t>
-      </w:r>
-      <w:r>
-        <w:t xml:space="preserve"> Sometimes there are more than one way to achieve the same results. I learned how to identify the best solution based on performance constraints to produce the best result.</w:t>
+        <w:t xml:space="preserve"> used by our application is compatible. Sometimes there are more than one way to achieve the same results. I learned how to identify the best solution based on performance constraints to produce the best result.</w:t>
       </w:r>
     </w:p>
     <w:p>
@@ -12867,6 +14370,119 @@
     </w:lvl>
   </w:abstractNum>
   <w:abstractNum w:abstractNumId="3" w15:restartNumberingAfterBreak="0">
+    <w:nsid w:val="217E091C"/>
+    <w:multiLevelType w:val="multilevel"/>
+    <w:tmpl w:val="4A449AAE"/>
+    <w:lvl w:ilvl="0">
+      <w:start w:val="2"/>
+      <w:numFmt w:val="decimal"/>
+      <w:lvlText w:val="%1."/>
+      <w:lvlJc w:val="left"/>
+      <w:pPr>
+        <w:ind w:left="540" w:hanging="540"/>
+      </w:pPr>
+      <w:rPr>
+        <w:rFonts w:hint="default"/>
+      </w:rPr>
+    </w:lvl>
+    <w:lvl w:ilvl="1">
+      <w:start w:val="1"/>
+      <w:numFmt w:val="decimal"/>
+      <w:lvlText w:val="%1.%2."/>
+      <w:lvlJc w:val="left"/>
+      <w:pPr>
+        <w:ind w:left="720" w:hanging="720"/>
+      </w:pPr>
+      <w:rPr>
+        <w:rFonts w:hint="default"/>
+      </w:rPr>
+    </w:lvl>
+    <w:lvl w:ilvl="2">
+      <w:start w:val="1"/>
+      <w:numFmt w:val="decimal"/>
+      <w:lvlText w:val="%1.%2.%3."/>
+      <w:lvlJc w:val="left"/>
+      <w:pPr>
+        <w:ind w:left="1080" w:hanging="1080"/>
+      </w:pPr>
+      <w:rPr>
+        <w:rFonts w:hint="default"/>
+      </w:rPr>
+    </w:lvl>
+    <w:lvl w:ilvl="3">
+      <w:start w:val="1"/>
+      <w:numFmt w:val="decimal"/>
+      <w:lvlText w:val="%1.%2.%3.%4."/>
+      <w:lvlJc w:val="left"/>
+      <w:pPr>
+        <w:ind w:left="1440" w:hanging="1440"/>
+      </w:pPr>
+      <w:rPr>
+        <w:rFonts w:hint="default"/>
+      </w:rPr>
+    </w:lvl>
+    <w:lvl w:ilvl="4">
+      <w:start w:val="1"/>
+      <w:numFmt w:val="decimal"/>
+      <w:lvlText w:val="%1.%2.%3.%4.%5."/>
+      <w:lvlJc w:val="left"/>
+      <w:pPr>
+        <w:ind w:left="1440" w:hanging="1440"/>
+      </w:pPr>
+      <w:rPr>
+        <w:rFonts w:hint="default"/>
+      </w:rPr>
+    </w:lvl>
+    <w:lvl w:ilvl="5">
+      <w:start w:val="1"/>
+      <w:numFmt w:val="decimal"/>
+      <w:lvlText w:val="%1.%2.%3.%4.%5.%6."/>
+      <w:lvlJc w:val="left"/>
+      <w:pPr>
+        <w:ind w:left="1800" w:hanging="1800"/>
+      </w:pPr>
+      <w:rPr>
+        <w:rFonts w:hint="default"/>
+      </w:rPr>
+    </w:lvl>
+    <w:lvl w:ilvl="6">
+      <w:start w:val="1"/>
+      <w:numFmt w:val="decimal"/>
+      <w:lvlText w:val="%1.%2.%3.%4.%5.%6.%7."/>
+      <w:lvlJc w:val="left"/>
+      <w:pPr>
+        <w:ind w:left="2160" w:hanging="2160"/>
+      </w:pPr>
+      <w:rPr>
+        <w:rFonts w:hint="default"/>
+      </w:rPr>
+    </w:lvl>
+    <w:lvl w:ilvl="7">
+      <w:start w:val="1"/>
+      <w:numFmt w:val="decimal"/>
+      <w:lvlText w:val="%1.%2.%3.%4.%5.%6.%7.%8."/>
+      <w:lvlJc w:val="left"/>
+      <w:pPr>
+        <w:ind w:left="2520" w:hanging="2520"/>
+      </w:pPr>
+      <w:rPr>
+        <w:rFonts w:hint="default"/>
+      </w:rPr>
+    </w:lvl>
+    <w:lvl w:ilvl="8">
+      <w:start w:val="1"/>
+      <w:numFmt w:val="decimal"/>
+      <w:lvlText w:val="%1.%2.%3.%4.%5.%6.%7.%8.%9."/>
+      <w:lvlJc w:val="left"/>
+      <w:pPr>
+        <w:ind w:left="2520" w:hanging="2520"/>
+      </w:pPr>
+      <w:rPr>
+        <w:rFonts w:hint="default"/>
+      </w:rPr>
+    </w:lvl>
+  </w:abstractNum>
+  <w:abstractNum w:abstractNumId="4" w15:restartNumberingAfterBreak="0">
     <w:nsid w:val="245C0F6B"/>
     <w:multiLevelType w:val="multilevel"/>
     <w:tmpl w:val="75AE20A4"/>
@@ -12979,7 +14595,120 @@
       </w:rPr>
     </w:lvl>
   </w:abstractNum>
-  <w:abstractNum w:abstractNumId="4" w15:restartNumberingAfterBreak="0">
+  <w:abstractNum w:abstractNumId="5" w15:restartNumberingAfterBreak="0">
+    <w:nsid w:val="309452E1"/>
+    <w:multiLevelType w:val="multilevel"/>
+    <w:tmpl w:val="703ABC02"/>
+    <w:lvl w:ilvl="0">
+      <w:start w:val="2"/>
+      <w:numFmt w:val="decimal"/>
+      <w:lvlText w:val="%1"/>
+      <w:lvlJc w:val="left"/>
+      <w:pPr>
+        <w:ind w:left="450" w:hanging="450"/>
+      </w:pPr>
+      <w:rPr>
+        <w:rFonts w:hint="default"/>
+      </w:rPr>
+    </w:lvl>
+    <w:lvl w:ilvl="1">
+      <w:start w:val="1"/>
+      <w:numFmt w:val="decimal"/>
+      <w:lvlText w:val="%1.%2"/>
+      <w:lvlJc w:val="left"/>
+      <w:pPr>
+        <w:ind w:left="720" w:hanging="720"/>
+      </w:pPr>
+      <w:rPr>
+        <w:rFonts w:hint="default"/>
+      </w:rPr>
+    </w:lvl>
+    <w:lvl w:ilvl="2">
+      <w:start w:val="1"/>
+      <w:numFmt w:val="decimal"/>
+      <w:lvlText w:val="%1.%2.%3"/>
+      <w:lvlJc w:val="left"/>
+      <w:pPr>
+        <w:ind w:left="1080" w:hanging="1080"/>
+      </w:pPr>
+      <w:rPr>
+        <w:rFonts w:hint="default"/>
+      </w:rPr>
+    </w:lvl>
+    <w:lvl w:ilvl="3">
+      <w:start w:val="1"/>
+      <w:numFmt w:val="decimal"/>
+      <w:lvlText w:val="%1.%2.%3.%4"/>
+      <w:lvlJc w:val="left"/>
+      <w:pPr>
+        <w:ind w:left="1080" w:hanging="1080"/>
+      </w:pPr>
+      <w:rPr>
+        <w:rFonts w:hint="default"/>
+      </w:rPr>
+    </w:lvl>
+    <w:lvl w:ilvl="4">
+      <w:start w:val="1"/>
+      <w:numFmt w:val="decimal"/>
+      <w:lvlText w:val="%1.%2.%3.%4.%5"/>
+      <w:lvlJc w:val="left"/>
+      <w:pPr>
+        <w:ind w:left="1440" w:hanging="1440"/>
+      </w:pPr>
+      <w:rPr>
+        <w:rFonts w:hint="default"/>
+      </w:rPr>
+    </w:lvl>
+    <w:lvl w:ilvl="5">
+      <w:start w:val="1"/>
+      <w:numFmt w:val="decimal"/>
+      <w:lvlText w:val="%1.%2.%3.%4.%5.%6"/>
+      <w:lvlJc w:val="left"/>
+      <w:pPr>
+        <w:ind w:left="1800" w:hanging="1800"/>
+      </w:pPr>
+      <w:rPr>
+        <w:rFonts w:hint="default"/>
+      </w:rPr>
+    </w:lvl>
+    <w:lvl w:ilvl="6">
+      <w:start w:val="1"/>
+      <w:numFmt w:val="decimal"/>
+      <w:lvlText w:val="%1.%2.%3.%4.%5.%6.%7"/>
+      <w:lvlJc w:val="left"/>
+      <w:pPr>
+        <w:ind w:left="2160" w:hanging="2160"/>
+      </w:pPr>
+      <w:rPr>
+        <w:rFonts w:hint="default"/>
+      </w:rPr>
+    </w:lvl>
+    <w:lvl w:ilvl="7">
+      <w:start w:val="1"/>
+      <w:numFmt w:val="decimal"/>
+      <w:lvlText w:val="%1.%2.%3.%4.%5.%6.%7.%8"/>
+      <w:lvlJc w:val="left"/>
+      <w:pPr>
+        <w:ind w:left="2160" w:hanging="2160"/>
+      </w:pPr>
+      <w:rPr>
+        <w:rFonts w:hint="default"/>
+      </w:rPr>
+    </w:lvl>
+    <w:lvl w:ilvl="8">
+      <w:start w:val="1"/>
+      <w:numFmt w:val="decimal"/>
+      <w:lvlText w:val="%1.%2.%3.%4.%5.%6.%7.%8.%9"/>
+      <w:lvlJc w:val="left"/>
+      <w:pPr>
+        <w:ind w:left="2520" w:hanging="2520"/>
+      </w:pPr>
+      <w:rPr>
+        <w:rFonts w:hint="default"/>
+      </w:rPr>
+    </w:lvl>
+  </w:abstractNum>
+  <w:abstractNum w:abstractNumId="6" w15:restartNumberingAfterBreak="0">
     <w:nsid w:val="31AE2FFE"/>
     <w:multiLevelType w:val="multilevel"/>
     <w:tmpl w:val="DD2698F2"/>
@@ -13065,7 +14794,7 @@
       </w:pPr>
     </w:lvl>
   </w:abstractNum>
-  <w:abstractNum w:abstractNumId="5" w15:restartNumberingAfterBreak="0">
+  <w:abstractNum w:abstractNumId="7" w15:restartNumberingAfterBreak="0">
     <w:nsid w:val="41981BC0"/>
     <w:multiLevelType w:val="multilevel"/>
     <w:tmpl w:val="B72A5570"/>
@@ -13179,7 +14908,7 @@
       </w:rPr>
     </w:lvl>
   </w:abstractNum>
-  <w:abstractNum w:abstractNumId="6" w15:restartNumberingAfterBreak="0">
+  <w:abstractNum w:abstractNumId="8" w15:restartNumberingAfterBreak="0">
     <w:nsid w:val="44650BFD"/>
     <w:multiLevelType w:val="multilevel"/>
     <w:tmpl w:val="22F453EC"/>
@@ -13292,7 +15021,7 @@
       </w:rPr>
     </w:lvl>
   </w:abstractNum>
-  <w:abstractNum w:abstractNumId="7" w15:restartNumberingAfterBreak="0">
+  <w:abstractNum w:abstractNumId="9" w15:restartNumberingAfterBreak="0">
     <w:nsid w:val="45353227"/>
     <w:multiLevelType w:val="multilevel"/>
     <w:tmpl w:val="8220911E"/>
@@ -13378,7 +15107,7 @@
       </w:pPr>
     </w:lvl>
   </w:abstractNum>
-  <w:abstractNum w:abstractNumId="8" w15:restartNumberingAfterBreak="0">
+  <w:abstractNum w:abstractNumId="10" w15:restartNumberingAfterBreak="0">
     <w:nsid w:val="4B584336"/>
     <w:multiLevelType w:val="multilevel"/>
     <w:tmpl w:val="773EE730"/>
@@ -13464,7 +15193,7 @@
       </w:pPr>
     </w:lvl>
   </w:abstractNum>
-  <w:abstractNum w:abstractNumId="9" w15:restartNumberingAfterBreak="0">
+  <w:abstractNum w:abstractNumId="11" w15:restartNumberingAfterBreak="0">
     <w:nsid w:val="57202F97"/>
     <w:multiLevelType w:val="multilevel"/>
     <w:tmpl w:val="E9760B66"/>
@@ -13550,7 +15279,7 @@
       </w:pPr>
     </w:lvl>
   </w:abstractNum>
-  <w:abstractNum w:abstractNumId="10" w15:restartNumberingAfterBreak="0">
+  <w:abstractNum w:abstractNumId="12" w15:restartNumberingAfterBreak="0">
     <w:nsid w:val="5C8F328E"/>
     <w:multiLevelType w:val="multilevel"/>
     <w:tmpl w:val="8220938E"/>
@@ -13663,7 +15392,7 @@
       </w:rPr>
     </w:lvl>
   </w:abstractNum>
-  <w:abstractNum w:abstractNumId="11" w15:restartNumberingAfterBreak="0">
+  <w:abstractNum w:abstractNumId="13" w15:restartNumberingAfterBreak="0">
     <w:nsid w:val="64295478"/>
     <w:multiLevelType w:val="multilevel"/>
     <w:tmpl w:val="A6604CE0"/>
@@ -13776,7 +15505,7 @@
       </w:rPr>
     </w:lvl>
   </w:abstractNum>
-  <w:abstractNum w:abstractNumId="12" w15:restartNumberingAfterBreak="0">
+  <w:abstractNum w:abstractNumId="14" w15:restartNumberingAfterBreak="0">
     <w:nsid w:val="6B9D435E"/>
     <w:multiLevelType w:val="multilevel"/>
     <w:tmpl w:val="6C8EFB00"/>
@@ -13862,7 +15591,7 @@
       </w:pPr>
     </w:lvl>
   </w:abstractNum>
-  <w:abstractNum w:abstractNumId="13" w15:restartNumberingAfterBreak="0">
+  <w:abstractNum w:abstractNumId="15" w15:restartNumberingAfterBreak="0">
     <w:nsid w:val="725B69C2"/>
     <w:multiLevelType w:val="multilevel"/>
     <w:tmpl w:val="6C8EFB00"/>
@@ -13975,7 +15704,7 @@
       </w:rPr>
     </w:lvl>
   </w:abstractNum>
-  <w:abstractNum w:abstractNumId="14" w15:restartNumberingAfterBreak="0">
+  <w:abstractNum w:abstractNumId="16" w15:restartNumberingAfterBreak="0">
     <w:nsid w:val="77B35B2B"/>
     <w:multiLevelType w:val="multilevel"/>
     <w:tmpl w:val="8728964C"/>
@@ -14089,49 +15818,55 @@
     </w:lvl>
   </w:abstractNum>
   <w:num w:numId="1">
-    <w:abstractNumId w:val="4"/>
+    <w:abstractNumId w:val="6"/>
   </w:num>
   <w:num w:numId="2">
     <w:abstractNumId w:val="0"/>
   </w:num>
   <w:num w:numId="3">
-    <w:abstractNumId w:val="7"/>
+    <w:abstractNumId w:val="9"/>
   </w:num>
   <w:num w:numId="4">
-    <w:abstractNumId w:val="11"/>
+    <w:abstractNumId w:val="13"/>
   </w:num>
   <w:num w:numId="5">
-    <w:abstractNumId w:val="5"/>
+    <w:abstractNumId w:val="7"/>
   </w:num>
   <w:num w:numId="6">
     <w:abstractNumId w:val="2"/>
   </w:num>
   <w:num w:numId="7">
-    <w:abstractNumId w:val="10"/>
+    <w:abstractNumId w:val="12"/>
   </w:num>
   <w:num w:numId="8">
-    <w:abstractNumId w:val="3"/>
+    <w:abstractNumId w:val="4"/>
   </w:num>
   <w:num w:numId="9">
-    <w:abstractNumId w:val="9"/>
+    <w:abstractNumId w:val="11"/>
   </w:num>
   <w:num w:numId="10">
-    <w:abstractNumId w:val="6"/>
+    <w:abstractNumId w:val="8"/>
   </w:num>
   <w:num w:numId="11">
     <w:abstractNumId w:val="1"/>
   </w:num>
   <w:num w:numId="12">
-    <w:abstractNumId w:val="8"/>
+    <w:abstractNumId w:val="10"/>
   </w:num>
   <w:num w:numId="13">
-    <w:abstractNumId w:val="12"/>
+    <w:abstractNumId w:val="14"/>
   </w:num>
   <w:num w:numId="14">
-    <w:abstractNumId w:val="14"/>
+    <w:abstractNumId w:val="16"/>
   </w:num>
   <w:num w:numId="15">
-    <w:abstractNumId w:val="13"/>
+    <w:abstractNumId w:val="15"/>
+  </w:num>
+  <w:num w:numId="16">
+    <w:abstractNumId w:val="5"/>
+  </w:num>
+  <w:num w:numId="17">
+    <w:abstractNumId w:val="3"/>
   </w:num>
 </w:numbering>
 </file>

</xml_diff>